<commit_message>
CHG: Docu week1 - shortened zum Beispiel
</commit_message>
<xml_diff>
--- a/Documentation/Week1.docx
+++ b/Documentation/Week1.docx
@@ -1,6 +1,6 @@
 
 <file path=word/document.xml><?xml version="1.0" encoding="utf-8"?>
-<w:document xmlns:wpc="http://schemas.microsoft.com/office/word/2010/wordprocessingCanvas" xmlns:mc="http://schemas.openxmlformats.org/markup-compatibility/2006" xmlns:o="urn:schemas-microsoft-com:office:office" xmlns:r="http://schemas.openxmlformats.org/officeDocument/2006/relationships" xmlns:m="http://schemas.openxmlformats.org/officeDocument/2006/math" xmlns:v="urn:schemas-microsoft-com:vml" xmlns:wp14="http://schemas.microsoft.com/office/word/2010/wordprocessingDrawing" xmlns:wp="http://schemas.openxmlformats.org/drawingml/2006/wordprocessingDrawing" xmlns:w10="urn:schemas-microsoft-com:office:word" xmlns:w="http://schemas.openxmlformats.org/wordprocessingml/2006/main" xmlns:w14="http://schemas.microsoft.com/office/word/2010/wordml" xmlns:wpg="http://schemas.microsoft.com/office/word/2010/wordprocessingGroup" xmlns:wpi="http://schemas.microsoft.com/office/word/2010/wordprocessingInk" xmlns:wne="http://schemas.microsoft.com/office/word/2006/wordml" xmlns:wps="http://schemas.microsoft.com/office/word/2010/wordprocessingShape" mc:Ignorable="w14 wp14">
+<w:document xmlns:wpc="http://schemas.microsoft.com/office/word/2010/wordprocessingCanvas" xmlns:mo="http://schemas.microsoft.com/office/mac/office/2008/main" xmlns:mc="http://schemas.openxmlformats.org/markup-compatibility/2006" xmlns:mv="urn:schemas-microsoft-com:mac:vml" xmlns:o="urn:schemas-microsoft-com:office:office" xmlns:r="http://schemas.openxmlformats.org/officeDocument/2006/relationships" xmlns:m="http://schemas.openxmlformats.org/officeDocument/2006/math" xmlns:v="urn:schemas-microsoft-com:vml" xmlns:wp14="http://schemas.microsoft.com/office/word/2010/wordprocessingDrawing" xmlns:wp="http://schemas.openxmlformats.org/drawingml/2006/wordprocessingDrawing" xmlns:w10="urn:schemas-microsoft-com:office:word" xmlns:w="http://schemas.openxmlformats.org/wordprocessingml/2006/main" xmlns:w14="http://schemas.microsoft.com/office/word/2010/wordml" xmlns:wpg="http://schemas.microsoft.com/office/word/2010/wordprocessingGroup" xmlns:wpi="http://schemas.microsoft.com/office/word/2010/wordprocessingInk" xmlns:wne="http://schemas.microsoft.com/office/word/2006/wordml" xmlns:wps="http://schemas.microsoft.com/office/word/2010/wordprocessingShape" mc:Ignorable="w14 wp14">
   <w:body>
     <w:p>
       <w:pPr>
@@ -64,8 +64,16 @@
         <w:t>en</w:t>
       </w:r>
       <w:r>
-        <w:t xml:space="preserve"> (zum Beispiel </w:t>
-      </w:r>
+        <w:t xml:space="preserve"> (</w:t>
+      </w:r>
+      <w:r>
+        <w:t>z.B.</w:t>
+      </w:r>
+      <w:r>
+        <w:t xml:space="preserve"> </w:t>
+      </w:r>
+      <w:bookmarkStart w:id="0" w:name="_GoBack"/>
+      <w:bookmarkEnd w:id="0"/>
       <w:proofErr w:type="spellStart"/>
       <w:r>
         <w:t>Smartphone</w:t>
@@ -162,8 +170,6 @@
       <w:r>
         <w:t xml:space="preserve"> für das Design des Spielfelds</w:t>
       </w:r>
-      <w:bookmarkStart w:id="0" w:name="_GoBack"/>
-      <w:bookmarkEnd w:id="0"/>
     </w:p>
     <w:p>
       <w:pPr>
@@ -511,7 +517,7 @@
 </file>
 
 <file path=word/numbering.xml><?xml version="1.0" encoding="utf-8"?>
-<w:numbering xmlns:wpc="http://schemas.microsoft.com/office/word/2010/wordprocessingCanvas" xmlns:mc="http://schemas.openxmlformats.org/markup-compatibility/2006" xmlns:o="urn:schemas-microsoft-com:office:office" xmlns:r="http://schemas.openxmlformats.org/officeDocument/2006/relationships" xmlns:m="http://schemas.openxmlformats.org/officeDocument/2006/math" xmlns:v="urn:schemas-microsoft-com:vml" xmlns:wp14="http://schemas.microsoft.com/office/word/2010/wordprocessingDrawing" xmlns:wp="http://schemas.openxmlformats.org/drawingml/2006/wordprocessingDrawing" xmlns:w10="urn:schemas-microsoft-com:office:word" xmlns:w="http://schemas.openxmlformats.org/wordprocessingml/2006/main" xmlns:w14="http://schemas.microsoft.com/office/word/2010/wordml" xmlns:wpg="http://schemas.microsoft.com/office/word/2010/wordprocessingGroup" xmlns:wpi="http://schemas.microsoft.com/office/word/2010/wordprocessingInk" xmlns:wne="http://schemas.microsoft.com/office/word/2006/wordml" xmlns:wps="http://schemas.microsoft.com/office/word/2010/wordprocessingShape" mc:Ignorable="w14 wp14">
+<w:numbering xmlns:wpc="http://schemas.microsoft.com/office/word/2010/wordprocessingCanvas" xmlns:mo="http://schemas.microsoft.com/office/mac/office/2008/main" xmlns:mc="http://schemas.openxmlformats.org/markup-compatibility/2006" xmlns:mv="urn:schemas-microsoft-com:mac:vml" xmlns:o="urn:schemas-microsoft-com:office:office" xmlns:r="http://schemas.openxmlformats.org/officeDocument/2006/relationships" xmlns:m="http://schemas.openxmlformats.org/officeDocument/2006/math" xmlns:v="urn:schemas-microsoft-com:vml" xmlns:wp14="http://schemas.microsoft.com/office/word/2010/wordprocessingDrawing" xmlns:wp="http://schemas.openxmlformats.org/drawingml/2006/wordprocessingDrawing" xmlns:w10="urn:schemas-microsoft-com:office:word" xmlns:w="http://schemas.openxmlformats.org/wordprocessingml/2006/main" xmlns:w14="http://schemas.microsoft.com/office/word/2010/wordml" xmlns:wpg="http://schemas.microsoft.com/office/word/2010/wordprocessingGroup" xmlns:wpi="http://schemas.microsoft.com/office/word/2010/wordprocessingInk" xmlns:wne="http://schemas.microsoft.com/office/word/2006/wordml" xmlns:wps="http://schemas.microsoft.com/office/word/2010/wordprocessingShape" mc:Ignorable="w14 wp14">
   <w:abstractNum w:abstractNumId="0">
     <w:nsid w:val="10025AF8"/>
     <w:multiLevelType w:val="hybridMultilevel"/>
@@ -996,7 +1002,7 @@
       </w:pPr>
     </w:pPrDefault>
   </w:docDefaults>
-  <w:latentStyles w:defLockedState="0" w:defUIPriority="99" w:defSemiHidden="1" w:defUnhideWhenUsed="1" w:defQFormat="0" w:count="267">
+  <w:latentStyles w:defLockedState="0" w:defUIPriority="99" w:defSemiHidden="1" w:defUnhideWhenUsed="1" w:defQFormat="0" w:count="276">
     <w:lsdException w:name="Normal" w:semiHidden="0" w:uiPriority="0" w:unhideWhenUsed="0" w:qFormat="1"/>
     <w:lsdException w:name="heading 1" w:semiHidden="0" w:uiPriority="9" w:unhideWhenUsed="0" w:qFormat="1"/>
     <w:lsdException w:name="heading 2" w:uiPriority="9" w:qFormat="1"/>
@@ -1143,7 +1149,7 @@
     <w:name w:val="heading 1"/>
     <w:basedOn w:val="Standard"/>
     <w:next w:val="Standard"/>
-    <w:link w:val="berschrift1Zchn"/>
+    <w:link w:val="berschrift1Zeichen"/>
     <w:uiPriority w:val="9"/>
     <w:qFormat/>
     <w:rsid w:val="00D81E7B"/>
@@ -1166,7 +1172,7 @@
     <w:name w:val="heading 2"/>
     <w:basedOn w:val="Standard"/>
     <w:next w:val="Standard"/>
-    <w:link w:val="berschrift2Zchn"/>
+    <w:link w:val="berschrift2Zeichen"/>
     <w:uiPriority w:val="9"/>
     <w:unhideWhenUsed/>
     <w:qFormat/>
@@ -1186,7 +1192,7 @@
       <w:szCs w:val="26"/>
     </w:rPr>
   </w:style>
-  <w:style w:type="character" w:default="1" w:styleId="Absatz-Standardschriftart">
+  <w:style w:type="character" w:default="1" w:styleId="Absatzstandardschriftart">
     <w:name w:val="Default Paragraph Font"/>
     <w:uiPriority w:val="1"/>
     <w:semiHidden/>
@@ -1217,7 +1223,7 @@
     <w:name w:val="Title"/>
     <w:basedOn w:val="Standard"/>
     <w:next w:val="Standard"/>
-    <w:link w:val="TitelZchn"/>
+    <w:link w:val="TitelZeichen"/>
     <w:uiPriority w:val="10"/>
     <w:qFormat/>
     <w:rsid w:val="00D81E7B"/>
@@ -1237,9 +1243,9 @@
       <w:szCs w:val="52"/>
     </w:rPr>
   </w:style>
-  <w:style w:type="character" w:customStyle="1" w:styleId="TitelZchn">
-    <w:name w:val="Titel Zchn"/>
-    <w:basedOn w:val="Absatz-Standardschriftart"/>
+  <w:style w:type="character" w:customStyle="1" w:styleId="TitelZeichen">
+    <w:name w:val="Titel Zeichen"/>
+    <w:basedOn w:val="Absatzstandardschriftart"/>
     <w:link w:val="Titel"/>
     <w:uiPriority w:val="10"/>
     <w:rsid w:val="00D81E7B"/>
@@ -1252,9 +1258,9 @@
       <w:szCs w:val="52"/>
     </w:rPr>
   </w:style>
-  <w:style w:type="character" w:customStyle="1" w:styleId="berschrift1Zchn">
-    <w:name w:val="Überschrift 1 Zchn"/>
-    <w:basedOn w:val="Absatz-Standardschriftart"/>
+  <w:style w:type="character" w:customStyle="1" w:styleId="berschrift1Zeichen">
+    <w:name w:val="Überschrift 1 Zeichen"/>
+    <w:basedOn w:val="Absatzstandardschriftart"/>
     <w:link w:val="berschrift1"/>
     <w:uiPriority w:val="9"/>
     <w:rsid w:val="00D81E7B"/>
@@ -1278,9 +1284,9 @@
       <w:contextualSpacing/>
     </w:pPr>
   </w:style>
-  <w:style w:type="character" w:customStyle="1" w:styleId="berschrift2Zchn">
-    <w:name w:val="Überschrift 2 Zchn"/>
-    <w:basedOn w:val="Absatz-Standardschriftart"/>
+  <w:style w:type="character" w:customStyle="1" w:styleId="berschrift2Zeichen">
+    <w:name w:val="Überschrift 2 Zeichen"/>
+    <w:basedOn w:val="Absatzstandardschriftart"/>
     <w:link w:val="berschrift2"/>
     <w:uiPriority w:val="9"/>
     <w:rsid w:val="00A105B8"/>
@@ -1323,7 +1329,7 @@
 </file>
 
 <file path=word/stylesWithEffects.xml><?xml version="1.0" encoding="utf-8"?>
-<w:styles xmlns:wpc="http://schemas.microsoft.com/office/word/2010/wordprocessingCanvas" xmlns:mc="http://schemas.openxmlformats.org/markup-compatibility/2006" xmlns:o="urn:schemas-microsoft-com:office:office" xmlns:r="http://schemas.openxmlformats.org/officeDocument/2006/relationships" xmlns:m="http://schemas.openxmlformats.org/officeDocument/2006/math" xmlns:v="urn:schemas-microsoft-com:vml" xmlns:wp14="http://schemas.microsoft.com/office/word/2010/wordprocessingDrawing" xmlns:wp="http://schemas.openxmlformats.org/drawingml/2006/wordprocessingDrawing" xmlns:w10="urn:schemas-microsoft-com:office:word" xmlns:w="http://schemas.openxmlformats.org/wordprocessingml/2006/main" xmlns:w14="http://schemas.microsoft.com/office/word/2010/wordml" xmlns:wpg="http://schemas.microsoft.com/office/word/2010/wordprocessingGroup" xmlns:wpi="http://schemas.microsoft.com/office/word/2010/wordprocessingInk" xmlns:wne="http://schemas.microsoft.com/office/word/2006/wordml" xmlns:wps="http://schemas.microsoft.com/office/word/2010/wordprocessingShape" mc:Ignorable="w14 wp14">
+<w:styles xmlns:wpc="http://schemas.microsoft.com/office/word/2010/wordprocessingCanvas" xmlns:mo="http://schemas.microsoft.com/office/mac/office/2008/main" xmlns:mc="http://schemas.openxmlformats.org/markup-compatibility/2006" xmlns:mv="urn:schemas-microsoft-com:mac:vml" xmlns:o="urn:schemas-microsoft-com:office:office" xmlns:r="http://schemas.openxmlformats.org/officeDocument/2006/relationships" xmlns:m="http://schemas.openxmlformats.org/officeDocument/2006/math" xmlns:v="urn:schemas-microsoft-com:vml" xmlns:wp14="http://schemas.microsoft.com/office/word/2010/wordprocessingDrawing" xmlns:wp="http://schemas.openxmlformats.org/drawingml/2006/wordprocessingDrawing" xmlns:w10="urn:schemas-microsoft-com:office:word" xmlns:w="http://schemas.openxmlformats.org/wordprocessingml/2006/main" xmlns:w14="http://schemas.microsoft.com/office/word/2010/wordml" xmlns:wpg="http://schemas.microsoft.com/office/word/2010/wordprocessingGroup" xmlns:wpi="http://schemas.microsoft.com/office/word/2010/wordprocessingInk" xmlns:wne="http://schemas.microsoft.com/office/word/2006/wordml" xmlns:wps="http://schemas.microsoft.com/office/word/2010/wordprocessingShape" mc:Ignorable="w14 wp14">
   <w:docDefaults>
     <w:rPrDefault>
       <w:rPr>
@@ -1339,7 +1345,7 @@
       </w:pPr>
     </w:pPrDefault>
   </w:docDefaults>
-  <w:latentStyles w:defLockedState="0" w:defUIPriority="99" w:defSemiHidden="1" w:defUnhideWhenUsed="1" w:defQFormat="0" w:count="267">
+  <w:latentStyles w:defLockedState="0" w:defUIPriority="99" w:defSemiHidden="1" w:defUnhideWhenUsed="1" w:defQFormat="0" w:count="276">
     <w:lsdException w:name="Normal" w:semiHidden="0" w:uiPriority="0" w:unhideWhenUsed="0" w:qFormat="1"/>
     <w:lsdException w:name="heading 1" w:semiHidden="0" w:uiPriority="9" w:unhideWhenUsed="0" w:qFormat="1"/>
     <w:lsdException w:name="heading 2" w:uiPriority="9" w:qFormat="1"/>
@@ -1486,7 +1492,7 @@
     <w:name w:val="heading 1"/>
     <w:basedOn w:val="Standard"/>
     <w:next w:val="Standard"/>
-    <w:link w:val="berschrift1Zchn"/>
+    <w:link w:val="berschrift1Zeichen"/>
     <w:uiPriority w:val="9"/>
     <w:qFormat/>
     <w:rsid w:val="00D81E7B"/>
@@ -1509,7 +1515,7 @@
     <w:name w:val="heading 2"/>
     <w:basedOn w:val="Standard"/>
     <w:next w:val="Standard"/>
-    <w:link w:val="berschrift2Zchn"/>
+    <w:link w:val="berschrift2Zeichen"/>
     <w:uiPriority w:val="9"/>
     <w:unhideWhenUsed/>
     <w:qFormat/>
@@ -1529,7 +1535,7 @@
       <w:szCs w:val="26"/>
     </w:rPr>
   </w:style>
-  <w:style w:type="character" w:default="1" w:styleId="Absatz-Standardschriftart">
+  <w:style w:type="character" w:default="1" w:styleId="Absatzstandardschriftart">
     <w:name w:val="Default Paragraph Font"/>
     <w:uiPriority w:val="1"/>
     <w:semiHidden/>
@@ -1560,7 +1566,7 @@
     <w:name w:val="Title"/>
     <w:basedOn w:val="Standard"/>
     <w:next w:val="Standard"/>
-    <w:link w:val="TitelZchn"/>
+    <w:link w:val="TitelZeichen"/>
     <w:uiPriority w:val="10"/>
     <w:qFormat/>
     <w:rsid w:val="00D81E7B"/>
@@ -1580,9 +1586,9 @@
       <w:szCs w:val="52"/>
     </w:rPr>
   </w:style>
-  <w:style w:type="character" w:customStyle="1" w:styleId="TitelZchn">
-    <w:name w:val="Titel Zchn"/>
-    <w:basedOn w:val="Absatz-Standardschriftart"/>
+  <w:style w:type="character" w:customStyle="1" w:styleId="TitelZeichen">
+    <w:name w:val="Titel Zeichen"/>
+    <w:basedOn w:val="Absatzstandardschriftart"/>
     <w:link w:val="Titel"/>
     <w:uiPriority w:val="10"/>
     <w:rsid w:val="00D81E7B"/>
@@ -1595,9 +1601,9 @@
       <w:szCs w:val="52"/>
     </w:rPr>
   </w:style>
-  <w:style w:type="character" w:customStyle="1" w:styleId="berschrift1Zchn">
-    <w:name w:val="Überschrift 1 Zchn"/>
-    <w:basedOn w:val="Absatz-Standardschriftart"/>
+  <w:style w:type="character" w:customStyle="1" w:styleId="berschrift1Zeichen">
+    <w:name w:val="Überschrift 1 Zeichen"/>
+    <w:basedOn w:val="Absatzstandardschriftart"/>
     <w:link w:val="berschrift1"/>
     <w:uiPriority w:val="9"/>
     <w:rsid w:val="00D81E7B"/>
@@ -1621,9 +1627,9 @@
       <w:contextualSpacing/>
     </w:pPr>
   </w:style>
-  <w:style w:type="character" w:customStyle="1" w:styleId="berschrift2Zchn">
-    <w:name w:val="Überschrift 2 Zchn"/>
-    <w:basedOn w:val="Absatz-Standardschriftart"/>
+  <w:style w:type="character" w:customStyle="1" w:styleId="berschrift2Zeichen">
+    <w:name w:val="Überschrift 2 Zeichen"/>
+    <w:basedOn w:val="Absatzstandardschriftart"/>
     <w:link w:val="berschrift2"/>
     <w:uiPriority w:val="9"/>
     <w:rsid w:val="00A105B8"/>

</xml_diff>

<commit_message>
CHG: sync with new file structure
</commit_message>
<xml_diff>
--- a/Documentation/Week1.docx
+++ b/Documentation/Week1.docx
@@ -72,31 +72,40 @@
       <w:r>
         <w:t xml:space="preserve"> </w:t>
       </w:r>
+      <w:proofErr w:type="spellStart"/>
+      <w:r>
+        <w:t>Smartphone</w:t>
+      </w:r>
+      <w:r>
+        <w:t>s</w:t>
+      </w:r>
+      <w:proofErr w:type="spellEnd"/>
+      <w:r>
+        <w:t>) spielbar sein.</w:t>
+      </w:r>
+    </w:p>
+    <w:p>
+      <w:pPr>
+        <w:pStyle w:val="berschrift1"/>
+      </w:pPr>
+      <w:r>
+        <w:t>Spielprinzip</w:t>
+      </w:r>
+    </w:p>
+    <w:p>
+      <w:r>
+        <w:t xml:space="preserve">Das Spiel besteht aus </w:t>
+      </w:r>
+      <w:r>
+        <w:t xml:space="preserve">abwechselnd </w:t>
+      </w:r>
+      <w:r>
+        <w:t>festen und beweglichen, quadratischen Spielplatten</w:t>
+      </w:r>
       <w:bookmarkStart w:id="0" w:name="_GoBack"/>
       <w:bookmarkEnd w:id="0"/>
-      <w:proofErr w:type="spellStart"/>
-      <w:r>
-        <w:t>Smartphone</w:t>
-      </w:r>
-      <w:r>
-        <w:t>s</w:t>
-      </w:r>
-      <w:proofErr w:type="spellEnd"/>
-      <w:r>
-        <w:t>) spielbar sein.</w:t>
-      </w:r>
-    </w:p>
-    <w:p>
-      <w:pPr>
-        <w:pStyle w:val="berschrift1"/>
-      </w:pPr>
-      <w:r>
-        <w:t>Spielprinzip</w:t>
-      </w:r>
-    </w:p>
-    <w:p>
-      <w:r>
-        <w:t>Das Spiel besteht aus festen und beweglichen, quadratischen Spielplatten. Diese bilden ein Labyrinth, in dem verschiedene Sehenswürdigkeiten zu finden sind. Ziel ist es durch Verschieben der Platten die zuvor gezogenen Reiseziele nacheinander in der richtigen Reihenfolge zu erreichen. Der Spieler, der zuerst all seine Sehenswürdigkeiten besucht hat, gewinnt.</w:t>
+      <w:r>
+        <w:t>. Diese bilden ein Labyrinth, in dem verschiedene Sehenswürdigkeiten zu finden sind. Ziel ist es durch Verschieben der Platten die zuvor gezogenen Reiseziele nacheinander in der richtigen Reihenfolge zu erreichen. Der Spieler, der zuerst all seine Sehenswürdigkeiten besucht hat, gewinnt.</w:t>
       </w:r>
       <w:r>
         <w:t xml:space="preserve"> Allerdings können sich die Spieler gegenseitig durch Verschieben der Wege am Erreichen ihrer Ziele hindern.</w:t>
@@ -506,6 +515,11 @@
       </w:tr>
     </w:tbl>
     <w:p/>
+    <w:p>
+      <w:r>
+        <w:t>Ist eine Rolle nur einer Person zugewiesen, so bedeutet dies, dass sie die Hauptverantwortung trägt.</w:t>
+      </w:r>
+    </w:p>
     <w:sectPr>
       <w:pgSz w:w="11906" w:h="16838"/>
       <w:pgMar w:top="1417" w:right="1417" w:bottom="1134" w:left="1417" w:header="708" w:footer="708" w:gutter="0"/>

</xml_diff>